<commit_message>
Minor fixes for abstract classes and interfaces basics
</commit_message>
<xml_diff>
--- a/Courses/Software-Sciences/Module-1-OOP/10.1-Abstract-Classes-and-Interfaces-Basics/10.1-Abstract-Classes-and-Interfaces-Basics-Exercises.docx
+++ b/Courses/Software-Sciences/Module-1-OOP/10.1-Abstract-Classes-and-Interfaces-Basics/10.1-Abstract-Classes-and-Interfaces-Basics-Exercises.docx
@@ -515,6 +515,7 @@
                 <w:bCs/>
                 <w:noProof/>
               </w:rPr>
+              <w:lastRenderedPageBreak/>
               <w:t>3</w:t>
             </w:r>
           </w:p>
@@ -534,7 +535,6 @@
                 <w:bCs/>
                 <w:noProof/>
               </w:rPr>
-              <w:lastRenderedPageBreak/>
               <w:t>4</w:t>
             </w:r>
           </w:p>
@@ -585,7 +585,6 @@
                 <w:noProof/>
                 <w:lang w:val="bg-BG"/>
               </w:rPr>
-              <w:lastRenderedPageBreak/>
               <w:t xml:space="preserve">   </w:t>
             </w:r>
             <w:r>
@@ -614,7 +613,6 @@
                 <w:noProof/>
                 <w:lang w:val="bg-BG"/>
               </w:rPr>
-              <w:lastRenderedPageBreak/>
               <w:t xml:space="preserve"> </w:t>
             </w:r>
             <w:r>
@@ -847,7 +845,6 @@
         <w:rPr>
           <w:lang w:val="bg-BG"/>
         </w:rPr>
-        <w:lastRenderedPageBreak/>
         <w:t>Решение</w:t>
       </w:r>
     </w:p>
@@ -1851,7 +1848,15 @@
           <w:b/>
           <w:noProof/>
         </w:rPr>
-        <w:t>Age - int</w:t>
+        <w:t>a</w:t>
+      </w:r>
+      <w:r>
+        <w:rPr>
+          <w:rFonts w:ascii="Consolas" w:hAnsi="Consolas"/>
+          <w:b/>
+          <w:noProof/>
+        </w:rPr>
+        <w:t>ge - int</w:t>
       </w:r>
     </w:p>
     <w:p>

</xml_diff>